<commit_message>
Ajout de la réceptionniste
</commit_message>
<xml_diff>
--- a/scenario.docx
+++ b/scenario.docx
@@ -69,12 +69,34 @@
           <w:szCs w:val="24"/>
         </w:rPr>
       </w:pPr>
-      <w:r>
-        <w:rPr>
-          <w:sz w:val="24"/>
-          <w:szCs w:val="24"/>
-        </w:rPr>
-        <w:t xml:space="preserve">BUT DU JEU : L'ennui gagne John, qui répète les même tâches et les mêmes habitudes jour après jour. Le but du joueur sera de venir pimenter la vie de John avec des mensonges et des situations loufoques pour éviter qu'il ne sombre dans la dépression. Ce système donne une motivation, une raison pour mentir, et surtout une raison pour suivre les "quêtes annexes" qui viendront remplir plus rapidement son "quota de mensonges" (tout en venant cependant compliquer le </w:t>
+    </w:p>
+    <w:p>
+      <w:pPr>
+        <w:rPr>
+          <w:sz w:val="24"/>
+          <w:szCs w:val="24"/>
+        </w:rPr>
+      </w:pPr>
+      <w:r>
+        <w:rPr>
+          <w:sz w:val="24"/>
+          <w:szCs w:val="24"/>
+        </w:rPr>
+        <w:t>BUT DU JEU : L'ennui gagne John, qui répète les même tâches et les mêmes habitudes jour après jour. Le but du joueur sera de venir pimenter la vie de John avec des mensonges et des situations loufoques pour éviter qu'il ne sombre dans la dépression. Ce système donne une motivation, une raison pour mentir, et surtout une raison pour suivre les "quêtes annexes" qui viendront remplir plus rapidement son "quota de mensonges</w:t>
+      </w:r>
+      <w:r>
+        <w:rPr>
+          <w:sz w:val="24"/>
+          <w:szCs w:val="24"/>
+        </w:rPr>
+        <w:t xml:space="preserve"> / barre de moral</w:t>
+      </w:r>
+      <w:r>
+        <w:rPr>
+          <w:sz w:val="24"/>
+          <w:szCs w:val="24"/>
+        </w:rPr>
+        <w:t xml:space="preserve">" (tout en venant cependant compliquer le </w:t>
       </w:r>
       <w:r>
         <w:rPr>
@@ -96,6 +118,29 @@
           <w:sz w:val="24"/>
           <w:szCs w:val="24"/>
         </w:rPr>
+        <w:t>En plus de ça, le Patron viendra souvent imposer des evenements qui baisseront la barre de moral de John (rendez vous, charge de travail etc..). Le joueur devra donc être préparé à l'avance, cet évènement pouvant faire passer la barre à zéro, ce qui équivaut à un GAME OVER.</w:t>
+      </w:r>
+    </w:p>
+    <w:p>
+      <w:pPr>
+        <w:rPr>
+          <w:sz w:val="24"/>
+          <w:szCs w:val="24"/>
+        </w:rPr>
+      </w:pPr>
+    </w:p>
+    <w:p>
+      <w:pPr>
+        <w:rPr>
+          <w:sz w:val="24"/>
+          <w:szCs w:val="24"/>
+        </w:rPr>
+      </w:pPr>
+      <w:r>
+        <w:rPr>
+          <w:sz w:val="24"/>
+          <w:szCs w:val="24"/>
+        </w:rPr>
         <w:t>Importance de la répétition, de la monotonie, univers gris et sombre. Mensonge vient casser cette monotonie, donne une nouvelle variable dans sa vie stable et stagnante, et donc vient "colorer" l'univers dans lequel il est (filtre gris -&gt; coloration/saturation).</w:t>
       </w:r>
     </w:p>
@@ -211,19 +256,42 @@
         </w:rPr>
         <w:t xml:space="preserve">. </w:t>
       </w:r>
-    </w:p>
-    <w:p>
-      <w:pPr>
-        <w:rPr>
-          <w:sz w:val="24"/>
-          <w:szCs w:val="24"/>
-        </w:rPr>
-      </w:pPr>
-      <w:r>
-        <w:rPr>
-          <w:sz w:val="24"/>
-          <w:szCs w:val="24"/>
-        </w:rPr>
+      <w:r>
+        <w:rPr>
+          <w:sz w:val="24"/>
+          <w:szCs w:val="24"/>
+        </w:rPr>
+        <w:t xml:space="preserve"> Routine qui viendra se compliquer avec ses mensonges et ses rencontres.</w:t>
+      </w:r>
+    </w:p>
+    <w:p>
+      <w:pPr>
+        <w:rPr>
+          <w:sz w:val="24"/>
+          <w:szCs w:val="24"/>
+        </w:rPr>
+      </w:pPr>
+      <w:r>
+        <w:rPr>
+          <w:sz w:val="24"/>
+          <w:szCs w:val="24"/>
+        </w:rPr>
+        <w:br w:type="page"/>
+      </w:r>
+    </w:p>
+    <w:p>
+      <w:pPr>
+        <w:rPr>
+          <w:sz w:val="24"/>
+          <w:szCs w:val="24"/>
+        </w:rPr>
+      </w:pPr>
+      <w:r>
+        <w:rPr>
+          <w:sz w:val="24"/>
+          <w:szCs w:val="24"/>
+        </w:rPr>
+        <w:lastRenderedPageBreak/>
         <w:t>Interessant de présenter les différent types de mensonges :</w:t>
       </w:r>
     </w:p>
@@ -244,7 +312,17 @@
           <w:sz w:val="24"/>
           <w:szCs w:val="24"/>
         </w:rPr>
-        <w:t>Mensonges de politesse (utilisés dans le milieu du travail, par courtoisie / peur de la hiérarchie, ex : "Non, je ne suis pas occupé" "Bien sûr que je peux m'occuper de ce client étranger"</w:t>
+        <w:t>Mensonges de politesse (utilisés dans le milieu du travail, par courtoisie / peur de la hiérarchie, ex : "</w:t>
+      </w:r>
+      <w:r>
+        <w:t>Ça me fait plaisir de vous voir</w:t>
+      </w:r>
+      <w:r>
+        <w:rPr>
+          <w:sz w:val="24"/>
+          <w:szCs w:val="24"/>
+        </w:rPr>
+        <w:t>" "Bien sûr que je peux m'occuper de ce client étranger"</w:t>
       </w:r>
       <w:r>
         <w:rPr>
@@ -353,169 +431,169 @@
           <w:sz w:val="24"/>
           <w:szCs w:val="24"/>
         </w:rPr>
+        <w:t>Possibilité d'inclure (après la GameJam, juste en tant que piste possible) des "objets ramassables" dans le niveau qui viendront donner des nouvelles possibilités de mensonges / viendront prouver les mensonges précédents.</w:t>
+      </w:r>
+    </w:p>
+    <w:p>
+      <w:pPr>
+        <w:rPr>
+          <w:sz w:val="24"/>
+          <w:szCs w:val="24"/>
+        </w:rPr>
+      </w:pPr>
+      <w:r>
+        <w:rPr>
+          <w:sz w:val="24"/>
+          <w:szCs w:val="24"/>
+        </w:rPr>
+        <w:t xml:space="preserve">Trame principale : </w:t>
+      </w:r>
+    </w:p>
+    <w:p>
+      <w:pPr>
+        <w:rPr>
+          <w:sz w:val="24"/>
+          <w:szCs w:val="24"/>
+        </w:rPr>
+      </w:pPr>
+      <w:r>
+        <w:rPr>
+          <w:sz w:val="24"/>
+          <w:szCs w:val="24"/>
+        </w:rPr>
+        <w:t>Amour</w:t>
+      </w:r>
+      <w:r>
+        <w:rPr>
+          <w:sz w:val="24"/>
+          <w:szCs w:val="24"/>
+        </w:rPr>
+        <w:t xml:space="preserve"> - Rencontre d'une fille avec qui notre personage discutera et à qui il mentira</w:t>
+      </w:r>
+      <w:r>
+        <w:rPr>
+          <w:sz w:val="24"/>
+          <w:szCs w:val="24"/>
+        </w:rPr>
+        <w:t xml:space="preserve"> grâce a des mensonges-utilitaires</w:t>
+      </w:r>
+      <w:r>
+        <w:rPr>
+          <w:sz w:val="24"/>
+          <w:szCs w:val="24"/>
+        </w:rPr>
+        <w:t xml:space="preserve"> pour se rendre interessant. Mensonges viennent contraindre le personnage une fois en couple.</w:t>
+      </w:r>
+    </w:p>
+    <w:p>
+      <w:pPr>
+        <w:rPr>
+          <w:sz w:val="24"/>
+          <w:szCs w:val="24"/>
+        </w:rPr>
+      </w:pPr>
+      <w:r>
+        <w:rPr>
+          <w:sz w:val="24"/>
+          <w:szCs w:val="24"/>
+        </w:rPr>
+        <w:t>Travail - à la chaine, répetitif, interessant de faire un lien entre le personnage qui ment dans sa vie et son travail qui lui ment quotidiennement (style propagandes, affiches d'employés heureux...)</w:t>
+      </w:r>
+    </w:p>
+    <w:p>
+      <w:pPr>
+        <w:rPr>
+          <w:sz w:val="24"/>
+          <w:szCs w:val="24"/>
+        </w:rPr>
+      </w:pPr>
+      <w:r>
+        <w:rPr>
+          <w:sz w:val="24"/>
+          <w:szCs w:val="24"/>
+        </w:rPr>
+        <w:t>Amis - Mensonges innocents qui ne sont utilisés que pour se rendre interessant (possibilité de les retrouver au bar / Starbucks, discussions centrées sur le travail, les loisirs et les amours)</w:t>
+      </w:r>
+    </w:p>
+    <w:p>
+      <w:pPr>
+        <w:rPr>
+          <w:sz w:val="24"/>
+          <w:szCs w:val="24"/>
+        </w:rPr>
+      </w:pPr>
+      <w:r>
+        <w:rPr>
+          <w:sz w:val="24"/>
+          <w:szCs w:val="24"/>
+        </w:rPr>
+        <w:t xml:space="preserve">Personnages : </w:t>
+      </w:r>
+    </w:p>
+    <w:p>
+      <w:pPr>
+        <w:rPr>
+          <w:sz w:val="24"/>
+          <w:szCs w:val="24"/>
+        </w:rPr>
+      </w:pPr>
+      <w:r>
+        <w:rPr>
+          <w:sz w:val="24"/>
+          <w:szCs w:val="24"/>
+        </w:rPr>
+        <w:t>Crédule - Personnage introduit très tôt dans le jeu,</w:t>
+      </w:r>
+      <w:r>
+        <w:rPr>
+          <w:sz w:val="24"/>
+          <w:szCs w:val="24"/>
+        </w:rPr>
+        <w:t xml:space="preserve"> et seul personnahge recevra les mensonges-hostiles (on peut imaginer une situation basique d'indication de direction, sur laquelle John mentira rien que pour s'amuser). Ce personnage reviendra souvent, sans trop avoir compris que ce qu'on lui a dit la veille était faux et visait a lui nuire. --&gt; Running gag du personnage crédule à qui le joueur pourra dire ce qu'il voudra sans que ça influe sur la suite</w:t>
+      </w:r>
+    </w:p>
+    <w:p>
+      <w:pPr>
+        <w:rPr>
+          <w:sz w:val="24"/>
+          <w:szCs w:val="24"/>
+        </w:rPr>
+      </w:pPr>
+      <w:r>
+        <w:rPr>
+          <w:sz w:val="24"/>
+          <w:szCs w:val="24"/>
+        </w:rPr>
+        <w:t xml:space="preserve"> </w:t>
+      </w:r>
+      <w:r>
+        <w:rPr>
+          <w:sz w:val="24"/>
+          <w:szCs w:val="24"/>
+        </w:rPr>
+        <w:t xml:space="preserve">Petite amie - </w:t>
+      </w:r>
+      <w:r>
+        <w:rPr>
+          <w:sz w:val="24"/>
+          <w:szCs w:val="24"/>
+        </w:rPr>
+        <w:t xml:space="preserve"> D'abord introduite en tant que fleuriste, qu'il vient saluer chaque jour, ils commencent rapidement à plus discuter et à trouver des "points communs" (mensonges du joueur). Ces mensonges pendant le flirt viendront créer des problèmes durant la phase de couple, où la plupart de ceux-ci sont découverts ou remis en question.</w:t>
+      </w:r>
+    </w:p>
+    <w:p>
+      <w:pPr>
+        <w:rPr>
+          <w:sz w:val="24"/>
+          <w:szCs w:val="24"/>
+        </w:rPr>
+      </w:pPr>
+      <w:r>
+        <w:rPr>
+          <w:sz w:val="24"/>
+          <w:szCs w:val="24"/>
+        </w:rPr>
         <w:lastRenderedPageBreak/>
-        <w:t>Possibilité d'inclure (après la GameJam, juste en tant que piste possible) des "objets ramassables" dans le niveau qui viendront donner des nouvelles possibilités de mensonges / viendront prouver les mensonges précédents.</w:t>
-      </w:r>
-    </w:p>
-    <w:p>
-      <w:pPr>
-        <w:rPr>
-          <w:sz w:val="24"/>
-          <w:szCs w:val="24"/>
-        </w:rPr>
-      </w:pPr>
-      <w:r>
-        <w:rPr>
-          <w:sz w:val="24"/>
-          <w:szCs w:val="24"/>
-        </w:rPr>
-        <w:t xml:space="preserve">Trame principale : </w:t>
-      </w:r>
-    </w:p>
-    <w:p>
-      <w:pPr>
-        <w:rPr>
-          <w:sz w:val="24"/>
-          <w:szCs w:val="24"/>
-        </w:rPr>
-      </w:pPr>
-      <w:r>
-        <w:rPr>
-          <w:sz w:val="24"/>
-          <w:szCs w:val="24"/>
-        </w:rPr>
-        <w:t>Amour</w:t>
-      </w:r>
-      <w:r>
-        <w:rPr>
-          <w:sz w:val="24"/>
-          <w:szCs w:val="24"/>
-        </w:rPr>
-        <w:t xml:space="preserve"> - Rencontre d'une fille avec qui notre personage discutera et à qui il mentira</w:t>
-      </w:r>
-      <w:r>
-        <w:rPr>
-          <w:sz w:val="24"/>
-          <w:szCs w:val="24"/>
-        </w:rPr>
-        <w:t xml:space="preserve"> grâce a des mensonges-utilitaires</w:t>
-      </w:r>
-      <w:r>
-        <w:rPr>
-          <w:sz w:val="24"/>
-          <w:szCs w:val="24"/>
-        </w:rPr>
-        <w:t xml:space="preserve"> pour se rendre interessant. Mensonges viennent contraindre le personnage une fois en couple.</w:t>
-      </w:r>
-    </w:p>
-    <w:p>
-      <w:pPr>
-        <w:rPr>
-          <w:sz w:val="24"/>
-          <w:szCs w:val="24"/>
-        </w:rPr>
-      </w:pPr>
-      <w:r>
-        <w:rPr>
-          <w:sz w:val="24"/>
-          <w:szCs w:val="24"/>
-        </w:rPr>
-        <w:t>Travail - à la chaine, répetitif, interessant de faire un lien entre le personnage qui ment dans sa vie et son travail qui lui ment quotidiennement (style propagandes, affiches d'employés heureux...)</w:t>
-      </w:r>
-    </w:p>
-    <w:p>
-      <w:pPr>
-        <w:rPr>
-          <w:sz w:val="24"/>
-          <w:szCs w:val="24"/>
-        </w:rPr>
-      </w:pPr>
-      <w:r>
-        <w:rPr>
-          <w:sz w:val="24"/>
-          <w:szCs w:val="24"/>
-        </w:rPr>
-        <w:t>Amis - Mensonges innocents qui ne sont utilisés que pour se rendre interessant (possibilité de les retrouver au bar / Starbucks, discussions centrées sur le travail, les loisirs et les amours)</w:t>
-      </w:r>
-    </w:p>
-    <w:p>
-      <w:pPr>
-        <w:rPr>
-          <w:sz w:val="24"/>
-          <w:szCs w:val="24"/>
-        </w:rPr>
-      </w:pPr>
-      <w:r>
-        <w:rPr>
-          <w:sz w:val="24"/>
-          <w:szCs w:val="24"/>
-        </w:rPr>
-        <w:t xml:space="preserve">Personnages : </w:t>
-      </w:r>
-    </w:p>
-    <w:p>
-      <w:pPr>
-        <w:rPr>
-          <w:sz w:val="24"/>
-          <w:szCs w:val="24"/>
-        </w:rPr>
-      </w:pPr>
-      <w:r>
-        <w:rPr>
-          <w:sz w:val="24"/>
-          <w:szCs w:val="24"/>
-        </w:rPr>
-        <w:t>Crédule - Personnage introduit très tôt dans le jeu,</w:t>
-      </w:r>
-      <w:r>
-        <w:rPr>
-          <w:sz w:val="24"/>
-          <w:szCs w:val="24"/>
-        </w:rPr>
-        <w:t xml:space="preserve"> et seul personnahge recevra les mensonges-hostiles (on peut imaginer une situation basique d'indication de direction, sur laquelle John mentira rien que pour s'amuser). Ce personnage reviendra souvent, sans trop avoir compris que ce qu'on lui a dit la veille était faux et visait a lui nuire. --&gt; Running gag du personnage crédule à qui le joueur pourra dire ce qu'il voudra sans que ça influe sur la suite</w:t>
-      </w:r>
-    </w:p>
-    <w:p>
-      <w:pPr>
-        <w:rPr>
-          <w:sz w:val="24"/>
-          <w:szCs w:val="24"/>
-        </w:rPr>
-      </w:pPr>
-      <w:r>
-        <w:rPr>
-          <w:sz w:val="24"/>
-          <w:szCs w:val="24"/>
-        </w:rPr>
-        <w:t xml:space="preserve"> </w:t>
-      </w:r>
-      <w:r>
-        <w:rPr>
-          <w:sz w:val="24"/>
-          <w:szCs w:val="24"/>
-        </w:rPr>
-        <w:t xml:space="preserve">Petite amie - </w:t>
-      </w:r>
-      <w:r>
-        <w:rPr>
-          <w:sz w:val="24"/>
-          <w:szCs w:val="24"/>
-        </w:rPr>
-        <w:t xml:space="preserve"> D'abord introduite en tant que fleuriste, qu'il vient saluer chaque jour, ils commencent rapidement à plus discuter et à trouver des "points communs" (mensonges du joueur). Ces mensonges pendant le flirt viendront créer des problèmes durant la phase de couple, où la plupart de ceux-ci sont découverts ou remis en question.</w:t>
-      </w:r>
-    </w:p>
-    <w:p>
-      <w:pPr>
-        <w:rPr>
-          <w:sz w:val="24"/>
-          <w:szCs w:val="24"/>
-        </w:rPr>
-      </w:pPr>
-      <w:r>
-        <w:rPr>
-          <w:sz w:val="24"/>
-          <w:szCs w:val="24"/>
-        </w:rPr>
         <w:t xml:space="preserve">Amis - 2 / 3 amis tous identiques, un côté ivres, décontractés, comère. Retrouvés quotidiennement au bar ou au Starbucks. Leurs vies trépidentes rendent John jaloux, qui viendra pimenter un peu la sienne avec quelques anecdotes qui seront remises en question par ses amis au fur et à mesure des jours qui passent. </w:t>
       </w:r>
     </w:p>
@@ -531,7 +609,111 @@
           <w:sz w:val="24"/>
           <w:szCs w:val="24"/>
         </w:rPr>
-        <w:t xml:space="preserve">Patron - Aspect "Big Brother" qui viendra surveiller et contrôler les actions de John au travail, le patron avec sa voix rauque et </w:t>
+        <w:t>Patron - Aspect "Big Brother" qui viendra surveiller et contrôler les actions de John au travail, l</w:t>
+      </w:r>
+      <w:r>
+        <w:rPr>
+          <w:sz w:val="24"/>
+          <w:szCs w:val="24"/>
+        </w:rPr>
+        <w:t>e patron avec sa voix rauque viendra régulièrement poser des contraintes, deadlines et meetings a John, qu'il devra soit accepter ce qui baissera sa barre de moral, soit esquiver en mentant ce qui lui risque le licensiement si le mensonge est découvert. (GAME OVER)</w:t>
+      </w:r>
+    </w:p>
+    <w:p>
+      <w:pPr>
+        <w:rPr>
+          <w:sz w:val="24"/>
+          <w:szCs w:val="24"/>
+        </w:rPr>
+      </w:pPr>
+      <w:r>
+        <w:rPr>
+          <w:sz w:val="24"/>
+          <w:szCs w:val="24"/>
+        </w:rPr>
+        <w:t>Secrétaire / Receptionniste- Toujours avec une oreilette, elle salue chaque jour le joueur à sa sortie du bureau (sert de tutoriel pour les boîtes de dialogues). Possibilité de placer un buste du patron juste après la sortie de l'ascenceur / juste avant la réceptionniste, que le joueur pourra faire tomber tout les jours tout en devant trouver un alibi au niveau de la reception (peut être pas de répercussions, mais running gag du buste qui revient recollé / replacé / rescotché / protégé par des lasers / vitre blindée etc)</w:t>
+      </w:r>
+    </w:p>
+    <w:p>
+      <w:pPr>
+        <w:rPr>
+          <w:sz w:val="24"/>
+          <w:szCs w:val="24"/>
+        </w:rPr>
+      </w:pPr>
+      <w:r>
+        <w:rPr>
+          <w:sz w:val="24"/>
+          <w:szCs w:val="24"/>
+        </w:rPr>
+        <w:t>DEEP (attention, pensée de 6H du mat) D'après pas mal de sites, le mensonge le plus courament utilisé est "Tout va bien". A la fin d'une journée, au moment d'un Game Over, la barre de moral est descendue à zéro et John sombre dans la dépression. La partie pourrait se finir sur ce personnage qui nous ment à nous, joueur, en nous disant que "tout va bien".</w:t>
+      </w:r>
+    </w:p>
+    <w:p>
+      <w:pPr>
+        <w:rPr>
+          <w:sz w:val="24"/>
+          <w:szCs w:val="24"/>
+        </w:rPr>
+      </w:pPr>
+    </w:p>
+    <w:p>
+      <w:pPr>
+        <w:rPr>
+          <w:sz w:val="24"/>
+          <w:szCs w:val="24"/>
+        </w:rPr>
+      </w:pPr>
+      <w:r>
+        <w:rPr>
+          <w:sz w:val="24"/>
+          <w:szCs w:val="24"/>
+        </w:rPr>
+        <w:t xml:space="preserve">Sources : </w:t>
+      </w:r>
+    </w:p>
+    <w:p>
+      <w:pPr>
+        <w:rPr>
+          <w:sz w:val="24"/>
+          <w:szCs w:val="24"/>
+        </w:rPr>
+      </w:pPr>
+      <w:r>
+        <w:rPr>
+          <w:sz w:val="24"/>
+          <w:szCs w:val="24"/>
+        </w:rPr>
+        <w:t xml:space="preserve">Classement des mensonges les plus courants pour les hommes, les femmes et les employés : </w:t>
+      </w:r>
+      <w:r>
+        <w:rPr>
+          <w:sz w:val="24"/>
+          <w:szCs w:val="24"/>
+        </w:rPr>
+        <w:t>https://fr.express.live/2013/07/05/le-top-10-des-mensonges-des-hommes-des-femmes-et-des-employes-au-travail-exp-192716/</w:t>
+      </w:r>
+    </w:p>
+    <w:p>
+      <w:pPr>
+        <w:rPr>
+          <w:sz w:val="24"/>
+          <w:szCs w:val="24"/>
+        </w:rPr>
+      </w:pPr>
+      <w:r>
+        <w:rPr>
+          <w:sz w:val="24"/>
+          <w:szCs w:val="24"/>
+        </w:rPr>
+        <w:t xml:space="preserve">Définition du mensonge et des différentes catégories : </w:t>
+      </w:r>
+      <w:r>
+        <w:rPr>
+          <w:sz w:val="24"/>
+          <w:szCs w:val="24"/>
+        </w:rPr>
+        <w:t>https://fr.wikipedia.org/wiki/Mensonge#Causes.2C_motivations_et_contextes_propice_au_mensonge</w:t>
       </w:r>
     </w:p>
     <w:p>

</xml_diff>

<commit_message>
Pitch + idées de nom
</commit_message>
<xml_diff>
--- a/scenario.docx
+++ b/scenario.docx
@@ -33,6 +33,31 @@
           <w:szCs w:val="24"/>
         </w:rPr>
       </w:pPr>
+    </w:p>
+    <w:p>
+      <w:pPr>
+        <w:rPr>
+          <w:sz w:val="24"/>
+          <w:szCs w:val="24"/>
+          <w:lang w:val="en-US"/>
+        </w:rPr>
+      </w:pPr>
+      <w:r>
+        <w:rPr>
+          <w:sz w:val="24"/>
+          <w:szCs w:val="24"/>
+          <w:lang w:val="en-US"/>
+        </w:rPr>
+        <w:t>Lie and Retry, A Hill to Lie On, The Bright Side of Lies</w:t>
+      </w:r>
+    </w:p>
+    <w:p>
+      <w:pPr>
+        <w:rPr>
+          <w:sz w:val="24"/>
+          <w:szCs w:val="24"/>
+        </w:rPr>
+      </w:pPr>
       <w:r>
         <w:rPr>
           <w:sz w:val="24"/>
@@ -69,6 +94,27 @@
           <w:szCs w:val="24"/>
         </w:rPr>
       </w:pPr>
+      <w:r>
+        <w:rPr>
+          <w:sz w:val="24"/>
+          <w:szCs w:val="24"/>
+        </w:rPr>
+        <w:t xml:space="preserve">PITCH : John Doe, un homme lambda </w:t>
+      </w:r>
+      <w:r>
+        <w:rPr>
+          <w:sz w:val="24"/>
+          <w:szCs w:val="24"/>
+        </w:rPr>
+        <w:t>dans un travail lambda dans un monde lambda</w:t>
+      </w:r>
+      <w:r>
+        <w:rPr>
+          <w:sz w:val="24"/>
+          <w:szCs w:val="24"/>
+        </w:rPr>
+        <w:t>. Venez briser cette monotonie en parsemant sa vie de mensonges, qui viendront pimenter son univers (mais a quel prix ?)</w:t>
+      </w:r>
     </w:p>
     <w:p>
       <w:pPr>

</xml_diff>